<commit_message>
CV parsing works as expected. Now just to work on how to recommend Poster and asking missing question on Seeker
</commit_message>
<xml_diff>
--- a/data/fullCV.docx
+++ b/data/fullCV.docx
@@ -162,7 +162,95 @@
           <w:sz w:val="22"/>
           <w:szCs w:val="22"/>
         </w:rPr>
-        <w:t>Language independent programmer, problem solver, math head, forward thinking entrepreneur, aggressive learner, hands-on mentor, FDA-approved dish washer</w:t>
+        <w:t xml:space="preserve">Language independent programmer, problem solver </w:t>
+      </w:r>
+      <w:r>
+        <w:rPr>
+          <w:rFonts w:cs="Helvetica" w:ascii="Helvetica" w:hAnsi="Helvetica"/>
+          <w:sz w:val="22"/>
+          <w:szCs w:val="22"/>
+        </w:rPr>
+        <w:t xml:space="preserve">with 4 years of algorithm solving, </w:t>
+      </w:r>
+      <w:r>
+        <w:rPr>
+          <w:rFonts w:cs="Helvetica" w:ascii="Helvetica" w:hAnsi="Helvetica"/>
+          <w:sz w:val="22"/>
+          <w:szCs w:val="22"/>
+        </w:rPr>
+        <w:t>1 year of game developing,</w:t>
+      </w:r>
+      <w:r>
+        <w:rPr>
+          <w:rFonts w:cs="Helvetica" w:ascii="Helvetica" w:hAnsi="Helvetica"/>
+          <w:sz w:val="22"/>
+          <w:szCs w:val="22"/>
+        </w:rPr>
+        <w:t xml:space="preserve"> </w:t>
+      </w:r>
+      <w:r>
+        <w:rPr>
+          <w:rFonts w:cs="Helvetica" w:ascii="Helvetica" w:hAnsi="Helvetica"/>
+          <w:sz w:val="22"/>
+          <w:szCs w:val="22"/>
+        </w:rPr>
+        <w:t>and 2 years of app bootstrapping. M</w:t>
+      </w:r>
+      <w:r>
+        <w:rPr>
+          <w:rFonts w:cs="Helvetica" w:ascii="Helvetica" w:hAnsi="Helvetica"/>
+          <w:sz w:val="22"/>
+          <w:szCs w:val="22"/>
+        </w:rPr>
+        <w:t xml:space="preserve">ath head, forward thinking entrepreneur </w:t>
+      </w:r>
+      <w:r>
+        <w:rPr>
+          <w:rFonts w:cs="Helvetica" w:ascii="Helvetica" w:hAnsi="Helvetica"/>
+          <w:sz w:val="22"/>
+          <w:szCs w:val="22"/>
+        </w:rPr>
+        <w:t>with four failed startups.</w:t>
+      </w:r>
+      <w:r>
+        <w:rPr>
+          <w:rFonts w:cs="Helvetica" w:ascii="Helvetica" w:hAnsi="Helvetica"/>
+          <w:sz w:val="22"/>
+          <w:szCs w:val="22"/>
+        </w:rPr>
+        <w:t xml:space="preserve"> </w:t>
+      </w:r>
+      <w:r>
+        <w:rPr>
+          <w:rFonts w:cs="Helvetica" w:ascii="Helvetica" w:hAnsi="Helvetica"/>
+          <w:sz w:val="22"/>
+          <w:szCs w:val="22"/>
+        </w:rPr>
+        <w:t>A</w:t>
+      </w:r>
+      <w:r>
+        <w:rPr>
+          <w:rFonts w:cs="Helvetica" w:ascii="Helvetica" w:hAnsi="Helvetica"/>
+          <w:sz w:val="22"/>
+          <w:szCs w:val="22"/>
+        </w:rPr>
+        <w:t xml:space="preserve">ggressive learner, hands-on mentor, </w:t>
+      </w:r>
+      <w:r>
+        <w:rPr>
+          <w:rFonts w:cs="Helvetica" w:ascii="Helvetica" w:hAnsi="Helvetica"/>
+          <w:sz w:val="22"/>
+          <w:szCs w:val="22"/>
+        </w:rPr>
+        <w:t>specialized in training junior developer to be independent developer.</w:t>
+      </w:r>
+      <w:r>
+        <w:rPr>
+          <w:rFonts w:cs="Helvetica" w:ascii="Helvetica" w:hAnsi="Helvetica"/>
+          <w:sz w:val="22"/>
+          <w:szCs w:val="22"/>
+        </w:rPr>
+        <w:t xml:space="preserve"> FDA-approved dish washer</w:t>
       </w:r>
       <w:r/>
     </w:p>
@@ -447,220 +535,535 @@
       <w:pPr>
         <w:pStyle w:val="Normal"/>
         <w:widowControl/>
+        <w:tabs>
+          <w:tab w:val="left" w:pos="560" w:leader="none"/>
+          <w:tab w:val="left" w:pos="1120" w:leader="none"/>
+          <w:tab w:val="left" w:pos="1680" w:leader="none"/>
+          <w:tab w:val="left" w:pos="2240" w:leader="none"/>
+          <w:tab w:val="left" w:pos="2800" w:leader="none"/>
+          <w:tab w:val="left" w:pos="3360" w:leader="none"/>
+          <w:tab w:val="left" w:pos="3920" w:leader="none"/>
+          <w:tab w:val="left" w:pos="4480" w:leader="none"/>
+          <w:tab w:val="left" w:pos="5040" w:leader="none"/>
+          <w:tab w:val="left" w:pos="5600" w:leader="none"/>
+          <w:tab w:val="left" w:pos="6160" w:leader="none"/>
+          <w:tab w:val="left" w:pos="6720" w:leader="none"/>
+        </w:tabs>
+        <w:spacing w:lineRule="auto" w:line="360"/>
+        <w:jc w:val="left"/>
+      </w:pPr>
+      <w:r>
+        <w:rPr>
+          <w:rFonts w:cs="Helvetica" w:ascii="Helvetica" w:hAnsi="Helvetica"/>
+          <w:b/>
+          <w:bCs/>
+          <w:sz w:val="22"/>
+          <w:szCs w:val="22"/>
+        </w:rPr>
+        <w:t>Tech Leader</w:t>
+      </w:r>
+      <w:r>
+        <w:rPr>
+          <w:rFonts w:cs="Helvetica" w:ascii="Helvetica" w:hAnsi="Helvetica"/>
+          <w:sz w:val="22"/>
+          <w:szCs w:val="22"/>
+        </w:rPr>
+        <w:t xml:space="preserve">, </w:t>
+        <w:tab/>
+        <w:tab/>
+        <w:tab/>
+        <w:tab/>
+        <w:tab/>
+        <w:tab/>
+        <w:tab/>
+        <w:tab/>
+        <w:tab/>
+        <w:tab/>
+        <w:t xml:space="preserve">    2015 to </w:t>
+      </w:r>
+      <w:r>
+        <w:rPr>
+          <w:rFonts w:cs="Helvetica" w:ascii="Helvetica" w:hAnsi="Helvetica"/>
+          <w:sz w:val="22"/>
+          <w:szCs w:val="22"/>
+        </w:rPr>
+        <w:t>Current</w:t>
+      </w:r>
+      <w:r>
+        <w:rPr>
+          <w:rFonts w:cs="Helvetica" w:ascii="Helvetica" w:hAnsi="Helvetica"/>
+          <w:sz w:val="22"/>
+          <w:szCs w:val="22"/>
+        </w:rPr>
+        <w:t>,</w:t>
+      </w:r>
+      <w:r/>
+    </w:p>
+    <w:p>
+      <w:pPr>
+        <w:pStyle w:val="Normal"/>
+        <w:widowControl/>
+        <w:tabs>
+          <w:tab w:val="left" w:pos="560" w:leader="none"/>
+          <w:tab w:val="left" w:pos="1120" w:leader="none"/>
+          <w:tab w:val="left" w:pos="1680" w:leader="none"/>
+          <w:tab w:val="left" w:pos="2240" w:leader="none"/>
+          <w:tab w:val="left" w:pos="2800" w:leader="none"/>
+          <w:tab w:val="left" w:pos="3360" w:leader="none"/>
+          <w:tab w:val="left" w:pos="3920" w:leader="none"/>
+          <w:tab w:val="left" w:pos="4480" w:leader="none"/>
+          <w:tab w:val="left" w:pos="5040" w:leader="none"/>
+          <w:tab w:val="left" w:pos="5600" w:leader="none"/>
+          <w:tab w:val="left" w:pos="6160" w:leader="none"/>
+          <w:tab w:val="left" w:pos="6720" w:leader="none"/>
+        </w:tabs>
+        <w:spacing w:lineRule="auto" w:line="360"/>
+        <w:jc w:val="left"/>
+      </w:pPr>
+      <w:r>
+        <w:rPr>
+          <w:rFonts w:cs="Helvetica" w:ascii="Helvetica" w:hAnsi="Helvetica"/>
+          <w:b/>
+          <w:bCs/>
+          <w:sz w:val="22"/>
+          <w:szCs w:val="22"/>
+        </w:rPr>
+        <w:t xml:space="preserve">jabSquared - </w:t>
+      </w:r>
+      <w:r>
+        <w:rPr>
+          <w:rFonts w:cs="Helvetica" w:ascii="Helvetica" w:hAnsi="Helvetica"/>
+          <w:b w:val="false"/>
+          <w:bCs w:val="false"/>
+          <w:sz w:val="22"/>
+          <w:szCs w:val="22"/>
+        </w:rPr>
+        <w:t>Auburn WA,</w:t>
+      </w:r>
+      <w:r/>
+    </w:p>
+    <w:p>
+      <w:pPr>
+        <w:pStyle w:val="Normal"/>
+        <w:widowControl/>
+        <w:tabs>
+          <w:tab w:val="left" w:pos="560" w:leader="none"/>
+          <w:tab w:val="left" w:pos="1120" w:leader="none"/>
+          <w:tab w:val="left" w:pos="1680" w:leader="none"/>
+          <w:tab w:val="left" w:pos="2240" w:leader="none"/>
+          <w:tab w:val="left" w:pos="2800" w:leader="none"/>
+          <w:tab w:val="left" w:pos="3360" w:leader="none"/>
+          <w:tab w:val="left" w:pos="3920" w:leader="none"/>
+          <w:tab w:val="left" w:pos="4480" w:leader="none"/>
+          <w:tab w:val="left" w:pos="5040" w:leader="none"/>
+          <w:tab w:val="left" w:pos="5600" w:leader="none"/>
+          <w:tab w:val="left" w:pos="6160" w:leader="none"/>
+          <w:tab w:val="left" w:pos="6720" w:leader="none"/>
+        </w:tabs>
+        <w:spacing w:lineRule="auto" w:line="360"/>
+        <w:jc w:val="left"/>
+      </w:pPr>
+      <w:r>
+        <w:rPr>
+          <w:rFonts w:cs="Helvetica" w:ascii="Helvetica" w:hAnsi="Helvetica"/>
+          <w:b w:val="false"/>
+          <w:bCs w:val="false"/>
+          <w:sz w:val="22"/>
+          <w:szCs w:val="22"/>
+        </w:rPr>
+        <w:t xml:space="preserve">Consulting firm focused on creating customized mobile application for small businesses. Guided the tech team to release </w:t>
+      </w:r>
+      <w:r>
+        <w:rPr>
+          <w:rFonts w:cs="Helvetica" w:ascii="Helvetica" w:hAnsi="Helvetica"/>
+          <w:b w:val="false"/>
+          <w:bCs w:val="false"/>
+          <w:sz w:val="22"/>
+          <w:szCs w:val="22"/>
+        </w:rPr>
+        <w:t>three</w:t>
+      </w:r>
+      <w:r>
+        <w:rPr>
+          <w:rFonts w:cs="Helvetica" w:ascii="Helvetica" w:hAnsi="Helvetica"/>
+          <w:b w:val="false"/>
+          <w:bCs w:val="false"/>
+          <w:sz w:val="22"/>
+          <w:szCs w:val="22"/>
+        </w:rPr>
+        <w:t xml:space="preserve"> mobile apps and three websites.</w:t>
+      </w:r>
+      <w:r/>
+    </w:p>
+    <w:p>
+      <w:pPr>
+        <w:pStyle w:val="Normal"/>
+        <w:widowControl/>
+        <w:tabs>
+          <w:tab w:val="left" w:pos="560" w:leader="none"/>
+          <w:tab w:val="left" w:pos="1120" w:leader="none"/>
+          <w:tab w:val="left" w:pos="1680" w:leader="none"/>
+          <w:tab w:val="left" w:pos="2240" w:leader="none"/>
+          <w:tab w:val="left" w:pos="2800" w:leader="none"/>
+          <w:tab w:val="left" w:pos="3360" w:leader="none"/>
+          <w:tab w:val="left" w:pos="3920" w:leader="none"/>
+          <w:tab w:val="left" w:pos="4480" w:leader="none"/>
+          <w:tab w:val="left" w:pos="5040" w:leader="none"/>
+          <w:tab w:val="left" w:pos="5600" w:leader="none"/>
+          <w:tab w:val="left" w:pos="6160" w:leader="none"/>
+          <w:tab w:val="left" w:pos="6720" w:leader="none"/>
+        </w:tabs>
+        <w:spacing w:lineRule="auto" w:line="360"/>
+        <w:jc w:val="left"/>
+      </w:pPr>
+      <w:r>
+        <w:rPr>
+          <w:rFonts w:cs="Helvetica" w:ascii="Helvetica" w:hAnsi="Helvetica"/>
+          <w:b w:val="false"/>
+          <w:bCs w:val="false"/>
+          <w:sz w:val="22"/>
+          <w:szCs w:val="22"/>
+        </w:rPr>
+        <w:t>Collaborated with the sale team to come up with business strategy.</w:t>
+      </w:r>
+      <w:r/>
+    </w:p>
+    <w:p>
+      <w:pPr>
+        <w:pStyle w:val="Normal"/>
+        <w:widowControl/>
+        <w:tabs>
+          <w:tab w:val="left" w:pos="560" w:leader="none"/>
+          <w:tab w:val="left" w:pos="1120" w:leader="none"/>
+          <w:tab w:val="left" w:pos="1680" w:leader="none"/>
+          <w:tab w:val="left" w:pos="2240" w:leader="none"/>
+          <w:tab w:val="left" w:pos="2800" w:leader="none"/>
+          <w:tab w:val="left" w:pos="3360" w:leader="none"/>
+          <w:tab w:val="left" w:pos="3920" w:leader="none"/>
+          <w:tab w:val="left" w:pos="4480" w:leader="none"/>
+          <w:tab w:val="left" w:pos="5040" w:leader="none"/>
+          <w:tab w:val="left" w:pos="5600" w:leader="none"/>
+          <w:tab w:val="left" w:pos="6160" w:leader="none"/>
+          <w:tab w:val="left" w:pos="6720" w:leader="none"/>
+        </w:tabs>
+        <w:spacing w:lineRule="auto" w:line="360"/>
+        <w:jc w:val="left"/>
+      </w:pPr>
+      <w:r>
+        <w:rPr>
+          <w:rFonts w:cs="Helvetica" w:ascii="Helvetica" w:hAnsi="Helvetica"/>
+          <w:b w:val="false"/>
+          <w:bCs w:val="false"/>
+          <w:sz w:val="22"/>
+          <w:szCs w:val="22"/>
+        </w:rPr>
+        <w:t>---</w:t>
+      </w:r>
+      <w:r/>
+    </w:p>
+    <w:p>
+      <w:pPr>
+        <w:pStyle w:val="Normal"/>
+        <w:widowControl/>
+        <w:tabs>
+          <w:tab w:val="left" w:pos="560" w:leader="none"/>
+          <w:tab w:val="left" w:pos="1120" w:leader="none"/>
+          <w:tab w:val="left" w:pos="1680" w:leader="none"/>
+          <w:tab w:val="left" w:pos="2240" w:leader="none"/>
+          <w:tab w:val="left" w:pos="2800" w:leader="none"/>
+          <w:tab w:val="left" w:pos="3360" w:leader="none"/>
+          <w:tab w:val="left" w:pos="3920" w:leader="none"/>
+          <w:tab w:val="left" w:pos="4480" w:leader="none"/>
+          <w:tab w:val="left" w:pos="5040" w:leader="none"/>
+          <w:tab w:val="left" w:pos="5600" w:leader="none"/>
+          <w:tab w:val="left" w:pos="6160" w:leader="none"/>
+          <w:tab w:val="left" w:pos="6720" w:leader="none"/>
+        </w:tabs>
+        <w:spacing w:lineRule="auto" w:line="360"/>
+        <w:jc w:val="left"/>
+      </w:pPr>
+      <w:r>
+        <w:rPr>
+          <w:rFonts w:cs="Helvetica" w:ascii="Helvetica" w:hAnsi="Helvetica"/>
+          <w:b/>
+          <w:bCs/>
+          <w:sz w:val="22"/>
+          <w:szCs w:val="22"/>
+        </w:rPr>
+        <w:t>Lead Developer</w:t>
+      </w:r>
+      <w:r>
+        <w:rPr>
+          <w:rFonts w:cs="Helvetica" w:ascii="Helvetica" w:hAnsi="Helvetica"/>
+          <w:sz w:val="22"/>
+          <w:szCs w:val="22"/>
+        </w:rPr>
+        <w:t xml:space="preserve">, </w:t>
+        <w:tab/>
+        <w:tab/>
+        <w:tab/>
+        <w:tab/>
+        <w:tab/>
+        <w:tab/>
+        <w:tab/>
+        <w:tab/>
+        <w:tab/>
+        <w:t xml:space="preserve">    201</w:t>
+      </w:r>
+      <w:r>
+        <w:rPr>
+          <w:rFonts w:cs="Helvetica" w:ascii="Helvetica" w:hAnsi="Helvetica"/>
+          <w:sz w:val="22"/>
+          <w:szCs w:val="22"/>
+        </w:rPr>
+        <w:t>3</w:t>
+      </w:r>
+      <w:r>
+        <w:rPr>
+          <w:rFonts w:cs="Helvetica" w:ascii="Helvetica" w:hAnsi="Helvetica"/>
+          <w:sz w:val="22"/>
+          <w:szCs w:val="22"/>
+        </w:rPr>
+        <w:t xml:space="preserve"> to </w:t>
+      </w:r>
+      <w:r>
+        <w:rPr>
+          <w:rFonts w:cs="Helvetica" w:ascii="Helvetica" w:hAnsi="Helvetica"/>
+          <w:sz w:val="22"/>
+          <w:szCs w:val="22"/>
+        </w:rPr>
+        <w:t>Current</w:t>
+      </w:r>
+      <w:r>
+        <w:rPr>
+          <w:rFonts w:cs="Helvetica" w:ascii="Helvetica" w:hAnsi="Helvetica"/>
+          <w:sz w:val="22"/>
+          <w:szCs w:val="22"/>
+        </w:rPr>
+        <w:t>,</w:t>
+      </w:r>
+      <w:r/>
+    </w:p>
+    <w:p>
+      <w:pPr>
+        <w:pStyle w:val="Normal"/>
+        <w:widowControl/>
+        <w:tabs>
+          <w:tab w:val="left" w:pos="560" w:leader="none"/>
+          <w:tab w:val="left" w:pos="1120" w:leader="none"/>
+          <w:tab w:val="left" w:pos="1680" w:leader="none"/>
+          <w:tab w:val="left" w:pos="2240" w:leader="none"/>
+          <w:tab w:val="left" w:pos="2800" w:leader="none"/>
+          <w:tab w:val="left" w:pos="3360" w:leader="none"/>
+          <w:tab w:val="left" w:pos="3920" w:leader="none"/>
+          <w:tab w:val="left" w:pos="4480" w:leader="none"/>
+          <w:tab w:val="left" w:pos="5040" w:leader="none"/>
+          <w:tab w:val="left" w:pos="5600" w:leader="none"/>
+          <w:tab w:val="left" w:pos="6160" w:leader="none"/>
+          <w:tab w:val="left" w:pos="6720" w:leader="none"/>
+        </w:tabs>
+        <w:spacing w:lineRule="auto" w:line="360"/>
+        <w:jc w:val="left"/>
+      </w:pPr>
+      <w:r>
+        <w:rPr>
+          <w:rFonts w:cs="Helvetica" w:ascii="Helvetica" w:hAnsi="Helvetica"/>
+          <w:b/>
+          <w:bCs/>
+          <w:sz w:val="22"/>
+          <w:szCs w:val="22"/>
+        </w:rPr>
+        <w:t xml:space="preserve">The L.A.B - </w:t>
+      </w:r>
+      <w:r>
+        <w:rPr>
+          <w:rFonts w:cs="Helvetica" w:ascii="Helvetica" w:hAnsi="Helvetica"/>
+          <w:b w:val="false"/>
+          <w:bCs w:val="false"/>
+          <w:sz w:val="22"/>
+          <w:szCs w:val="22"/>
+        </w:rPr>
+        <w:t>Auburn WA,</w:t>
+      </w:r>
+      <w:r/>
+    </w:p>
+    <w:p>
+      <w:pPr>
+        <w:pStyle w:val="Normal"/>
+        <w:widowControl/>
+        <w:tabs>
+          <w:tab w:val="left" w:pos="560" w:leader="none"/>
+          <w:tab w:val="left" w:pos="1120" w:leader="none"/>
+          <w:tab w:val="left" w:pos="1680" w:leader="none"/>
+          <w:tab w:val="left" w:pos="2240" w:leader="none"/>
+          <w:tab w:val="left" w:pos="2800" w:leader="none"/>
+          <w:tab w:val="left" w:pos="3360" w:leader="none"/>
+          <w:tab w:val="left" w:pos="3920" w:leader="none"/>
+          <w:tab w:val="left" w:pos="4480" w:leader="none"/>
+          <w:tab w:val="left" w:pos="5040" w:leader="none"/>
+          <w:tab w:val="left" w:pos="5600" w:leader="none"/>
+          <w:tab w:val="left" w:pos="6160" w:leader="none"/>
+          <w:tab w:val="left" w:pos="6720" w:leader="none"/>
+        </w:tabs>
+        <w:spacing w:lineRule="auto" w:line="360"/>
+        <w:jc w:val="left"/>
+      </w:pPr>
+      <w:r>
+        <w:rPr>
+          <w:rFonts w:cs="Helvetica" w:ascii="Helvetica" w:hAnsi="Helvetica"/>
+          <w:b w:val="false"/>
+          <w:bCs w:val="false"/>
+          <w:sz w:val="22"/>
+          <w:szCs w:val="22"/>
+        </w:rPr>
+        <w:t xml:space="preserve">A self-bootstrapped indie game studio. </w:t>
+      </w:r>
+      <w:r/>
+    </w:p>
+    <w:p>
+      <w:pPr>
+        <w:pStyle w:val="Normal"/>
+        <w:widowControl/>
+        <w:tabs>
+          <w:tab w:val="left" w:pos="560" w:leader="none"/>
+          <w:tab w:val="left" w:pos="1120" w:leader="none"/>
+          <w:tab w:val="left" w:pos="1680" w:leader="none"/>
+          <w:tab w:val="left" w:pos="2240" w:leader="none"/>
+          <w:tab w:val="left" w:pos="2800" w:leader="none"/>
+          <w:tab w:val="left" w:pos="3360" w:leader="none"/>
+          <w:tab w:val="left" w:pos="3920" w:leader="none"/>
+          <w:tab w:val="left" w:pos="4480" w:leader="none"/>
+          <w:tab w:val="left" w:pos="5040" w:leader="none"/>
+          <w:tab w:val="left" w:pos="5600" w:leader="none"/>
+          <w:tab w:val="left" w:pos="6160" w:leader="none"/>
+          <w:tab w:val="left" w:pos="6720" w:leader="none"/>
+        </w:tabs>
+        <w:spacing w:lineRule="auto" w:line="360"/>
+        <w:jc w:val="left"/>
+      </w:pPr>
+      <w:r>
+        <w:rPr>
+          <w:rFonts w:cs="Helvetica" w:ascii="Helvetica" w:hAnsi="Helvetica"/>
+          <w:b w:val="false"/>
+          <w:bCs w:val="false"/>
+          <w:sz w:val="22"/>
+          <w:szCs w:val="22"/>
+        </w:rPr>
+        <w:t xml:space="preserve">Released three casual games on GameJoit.com. </w:t>
+      </w:r>
+      <w:r/>
+    </w:p>
+    <w:p>
+      <w:pPr>
+        <w:pStyle w:val="Normal"/>
+        <w:widowControl/>
+        <w:tabs>
+          <w:tab w:val="left" w:pos="560" w:leader="none"/>
+          <w:tab w:val="left" w:pos="1120" w:leader="none"/>
+          <w:tab w:val="left" w:pos="1680" w:leader="none"/>
+          <w:tab w:val="left" w:pos="2240" w:leader="none"/>
+          <w:tab w:val="left" w:pos="2800" w:leader="none"/>
+          <w:tab w:val="left" w:pos="3360" w:leader="none"/>
+          <w:tab w:val="left" w:pos="3920" w:leader="none"/>
+          <w:tab w:val="left" w:pos="4480" w:leader="none"/>
+          <w:tab w:val="left" w:pos="5040" w:leader="none"/>
+          <w:tab w:val="left" w:pos="5600" w:leader="none"/>
+          <w:tab w:val="left" w:pos="6160" w:leader="none"/>
+          <w:tab w:val="left" w:pos="6720" w:leader="none"/>
+        </w:tabs>
+        <w:spacing w:lineRule="auto" w:line="360"/>
+        <w:jc w:val="left"/>
+      </w:pPr>
+      <w:r>
+        <w:rPr>
+          <w:rFonts w:cs="Helvetica" w:ascii="Helvetica" w:hAnsi="Helvetica"/>
+          <w:b w:val="false"/>
+          <w:bCs w:val="false"/>
+          <w:sz w:val="22"/>
+          <w:szCs w:val="22"/>
+        </w:rPr>
+        <w:t>Collaborated with over 40 other teams and studios during hackathons.</w:t>
+      </w:r>
+      <w:r/>
+    </w:p>
+    <w:p>
+      <w:pPr>
+        <w:pStyle w:val="Normal"/>
+        <w:widowControl/>
+        <w:tabs>
+          <w:tab w:val="left" w:pos="560" w:leader="none"/>
+          <w:tab w:val="left" w:pos="1120" w:leader="none"/>
+          <w:tab w:val="left" w:pos="1680" w:leader="none"/>
+          <w:tab w:val="left" w:pos="2240" w:leader="none"/>
+          <w:tab w:val="left" w:pos="2800" w:leader="none"/>
+          <w:tab w:val="left" w:pos="3360" w:leader="none"/>
+          <w:tab w:val="left" w:pos="3920" w:leader="none"/>
+          <w:tab w:val="left" w:pos="4480" w:leader="none"/>
+          <w:tab w:val="left" w:pos="5040" w:leader="none"/>
+          <w:tab w:val="left" w:pos="5600" w:leader="none"/>
+          <w:tab w:val="left" w:pos="6160" w:leader="none"/>
+          <w:tab w:val="left" w:pos="6720" w:leader="none"/>
+        </w:tabs>
+        <w:spacing w:lineRule="auto" w:line="360"/>
+        <w:jc w:val="left"/>
+        <w:rPr>
+          <w:sz w:val="22"/>
+          <w:sz w:val="22"/>
+          <w:szCs w:val="22"/>
+          <w:rFonts w:ascii="Helvetica" w:hAnsi="Helvetica" w:eastAsia="Droid Sans Fallback" w:cs="Helvetica"/>
+          <w:color w:val="00000A"/>
+          <w:lang w:val="en-US" w:eastAsia="zh-CN" w:bidi="ar-SA"/>
+        </w:rPr>
+      </w:pPr>
+      <w:r>
+        <w:rPr>
+          <w:rFonts w:eastAsia="Droid Sans Fallback" w:cs="Helvetica" w:ascii="Helvetica" w:hAnsi="Helvetica"/>
+          <w:color w:val="00000A"/>
+          <w:sz w:val="22"/>
+          <w:szCs w:val="22"/>
+          <w:lang w:val="en-US" w:eastAsia="zh-CN" w:bidi="ar-SA"/>
+        </w:rPr>
+      </w:r>
+      <w:r/>
+    </w:p>
+    <w:p>
+      <w:pPr>
+        <w:pStyle w:val="Normal"/>
+        <w:widowControl/>
+        <w:tabs>
+          <w:tab w:val="left" w:pos="560" w:leader="none"/>
+          <w:tab w:val="left" w:pos="1120" w:leader="none"/>
+          <w:tab w:val="left" w:pos="1680" w:leader="none"/>
+          <w:tab w:val="left" w:pos="2240" w:leader="none"/>
+          <w:tab w:val="left" w:pos="2800" w:leader="none"/>
+          <w:tab w:val="left" w:pos="3360" w:leader="none"/>
+          <w:tab w:val="left" w:pos="3920" w:leader="none"/>
+          <w:tab w:val="left" w:pos="4480" w:leader="none"/>
+          <w:tab w:val="left" w:pos="5040" w:leader="none"/>
+          <w:tab w:val="left" w:pos="5600" w:leader="none"/>
+          <w:tab w:val="left" w:pos="6160" w:leader="none"/>
+          <w:tab w:val="left" w:pos="6720" w:leader="none"/>
+        </w:tabs>
+        <w:spacing w:lineRule="auto" w:line="360"/>
+        <w:jc w:val="left"/>
+      </w:pPr>
+      <w:r>
+        <w:rPr>
+          <w:rFonts w:cs="Helvetica" w:ascii="Helvetica" w:hAnsi="Helvetica"/>
+          <w:sz w:val="28"/>
+          <w:szCs w:val="28"/>
+        </w:rPr>
+        <w:t>Contact</w:t>
+      </w:r>
+      <w:r/>
+    </w:p>
+    <w:p>
+      <w:pPr>
+        <w:pStyle w:val="Normal"/>
+        <w:widowControl/>
         <w:numPr>
           <w:ilvl w:val="0"/>
           <w:numId w:val="2"/>
-        </w:numPr>
-        <w:tabs>
-          <w:tab w:val="left" w:pos="560" w:leader="none"/>
-          <w:tab w:val="left" w:pos="1120" w:leader="none"/>
-          <w:tab w:val="left" w:pos="1680" w:leader="none"/>
-          <w:tab w:val="left" w:pos="2240" w:leader="none"/>
-          <w:tab w:val="left" w:pos="2800" w:leader="none"/>
-          <w:tab w:val="left" w:pos="3360" w:leader="none"/>
-          <w:tab w:val="left" w:pos="3920" w:leader="none"/>
-          <w:tab w:val="left" w:pos="4480" w:leader="none"/>
-          <w:tab w:val="left" w:pos="5040" w:leader="none"/>
-          <w:tab w:val="left" w:pos="5600" w:leader="none"/>
-          <w:tab w:val="left" w:pos="6160" w:leader="none"/>
-          <w:tab w:val="left" w:pos="6720" w:leader="none"/>
-        </w:tabs>
-        <w:spacing w:lineRule="auto" w:line="360"/>
-        <w:jc w:val="left"/>
-      </w:pPr>
-      <w:r>
-        <w:rPr>
-          <w:rFonts w:cs="Helvetica" w:ascii="Helvetica" w:hAnsi="Helvetica"/>
-          <w:sz w:val="22"/>
-          <w:szCs w:val="22"/>
-        </w:rPr>
-        <w:t>1 shipped event engagement app, 1 shipped real-time entertainment app, 1 AR project, 1 health care project, 1 fin-tech project, 1 ed-tech MVP,</w:t>
-      </w:r>
-      <w:r/>
-    </w:p>
-    <w:p>
-      <w:pPr>
-        <w:pStyle w:val="Normal"/>
-        <w:widowControl/>
-        <w:numPr>
-          <w:ilvl w:val="0"/>
-          <w:numId w:val="2"/>
-        </w:numPr>
-        <w:tabs>
-          <w:tab w:val="left" w:pos="560" w:leader="none"/>
-          <w:tab w:val="left" w:pos="1120" w:leader="none"/>
-          <w:tab w:val="left" w:pos="1680" w:leader="none"/>
-          <w:tab w:val="left" w:pos="2240" w:leader="none"/>
-          <w:tab w:val="left" w:pos="2800" w:leader="none"/>
-          <w:tab w:val="left" w:pos="3360" w:leader="none"/>
-          <w:tab w:val="left" w:pos="3920" w:leader="none"/>
-          <w:tab w:val="left" w:pos="4480" w:leader="none"/>
-          <w:tab w:val="left" w:pos="5040" w:leader="none"/>
-          <w:tab w:val="left" w:pos="5600" w:leader="none"/>
-          <w:tab w:val="left" w:pos="6160" w:leader="none"/>
-          <w:tab w:val="left" w:pos="6720" w:leader="none"/>
-        </w:tabs>
-        <w:spacing w:lineRule="auto" w:line="360"/>
-        <w:jc w:val="left"/>
-      </w:pPr>
-      <w:r>
-        <w:rPr>
-          <w:rFonts w:cs="Helvetica" w:ascii="Helvetica" w:hAnsi="Helvetica"/>
-          <w:sz w:val="22"/>
-          <w:szCs w:val="22"/>
-        </w:rPr>
-        <w:t>2 food projects, 2 engineering associate degrees, 2 schedule management apps, 2 social engagement projects, 2 chat bots, 2 grid-based resource management game,</w:t>
-      </w:r>
-      <w:r/>
-    </w:p>
-    <w:p>
-      <w:pPr>
-        <w:pStyle w:val="Normal"/>
-        <w:widowControl/>
-        <w:numPr>
-          <w:ilvl w:val="0"/>
-          <w:numId w:val="2"/>
-        </w:numPr>
-        <w:tabs>
-          <w:tab w:val="left" w:pos="560" w:leader="none"/>
-          <w:tab w:val="left" w:pos="1120" w:leader="none"/>
-          <w:tab w:val="left" w:pos="1680" w:leader="none"/>
-          <w:tab w:val="left" w:pos="2240" w:leader="none"/>
-          <w:tab w:val="left" w:pos="2800" w:leader="none"/>
-          <w:tab w:val="left" w:pos="3360" w:leader="none"/>
-          <w:tab w:val="left" w:pos="3920" w:leader="none"/>
-          <w:tab w:val="left" w:pos="4480" w:leader="none"/>
-          <w:tab w:val="left" w:pos="5040" w:leader="none"/>
-          <w:tab w:val="left" w:pos="5600" w:leader="none"/>
-          <w:tab w:val="left" w:pos="6160" w:leader="none"/>
-          <w:tab w:val="left" w:pos="6720" w:leader="none"/>
-        </w:tabs>
-        <w:spacing w:lineRule="auto" w:line="360"/>
-        <w:jc w:val="left"/>
-      </w:pPr>
-      <w:r>
-        <w:rPr>
-          <w:rFonts w:cs="Helvetica" w:ascii="Helvetica" w:hAnsi="Helvetica"/>
-          <w:sz w:val="22"/>
-          <w:szCs w:val="22"/>
-        </w:rPr>
-        <w:t>3 webRTC MVPs, 3 shipped casual games, 3 VR projects (DK1 DK2 Vive),</w:t>
-      </w:r>
-      <w:r/>
-    </w:p>
-    <w:p>
-      <w:pPr>
-        <w:pStyle w:val="Normal"/>
-        <w:widowControl/>
-        <w:numPr>
-          <w:ilvl w:val="0"/>
-          <w:numId w:val="2"/>
-        </w:numPr>
-        <w:tabs>
-          <w:tab w:val="left" w:pos="560" w:leader="none"/>
-          <w:tab w:val="left" w:pos="1120" w:leader="none"/>
-          <w:tab w:val="left" w:pos="1680" w:leader="none"/>
-          <w:tab w:val="left" w:pos="2240" w:leader="none"/>
-          <w:tab w:val="left" w:pos="2800" w:leader="none"/>
-          <w:tab w:val="left" w:pos="3360" w:leader="none"/>
-          <w:tab w:val="left" w:pos="3920" w:leader="none"/>
-          <w:tab w:val="left" w:pos="4480" w:leader="none"/>
-          <w:tab w:val="left" w:pos="5040" w:leader="none"/>
-          <w:tab w:val="left" w:pos="5600" w:leader="none"/>
-          <w:tab w:val="left" w:pos="6160" w:leader="none"/>
-          <w:tab w:val="left" w:pos="6720" w:leader="none"/>
-        </w:tabs>
-        <w:spacing w:lineRule="auto" w:line="360"/>
-        <w:jc w:val="left"/>
-      </w:pPr>
-      <w:r>
-        <w:rPr>
-          <w:rFonts w:cs="Helvetica" w:ascii="Helvetica" w:hAnsi="Helvetica"/>
-          <w:sz w:val="22"/>
-          <w:szCs w:val="22"/>
-        </w:rPr>
-        <w:t>4 IBM Watson projects</w:t>
-      </w:r>
-      <w:r/>
-    </w:p>
-    <w:p>
-      <w:pPr>
-        <w:pStyle w:val="Normal"/>
-        <w:widowControl/>
-        <w:tabs>
-          <w:tab w:val="left" w:pos="560" w:leader="none"/>
-          <w:tab w:val="left" w:pos="1120" w:leader="none"/>
-          <w:tab w:val="left" w:pos="1680" w:leader="none"/>
-          <w:tab w:val="left" w:pos="2240" w:leader="none"/>
-          <w:tab w:val="left" w:pos="2800" w:leader="none"/>
-          <w:tab w:val="left" w:pos="3360" w:leader="none"/>
-          <w:tab w:val="left" w:pos="3920" w:leader="none"/>
-          <w:tab w:val="left" w:pos="4480" w:leader="none"/>
-          <w:tab w:val="left" w:pos="5040" w:leader="none"/>
-          <w:tab w:val="left" w:pos="5600" w:leader="none"/>
-          <w:tab w:val="left" w:pos="6160" w:leader="none"/>
-          <w:tab w:val="left" w:pos="6720" w:leader="none"/>
-        </w:tabs>
-        <w:spacing w:lineRule="auto" w:line="360"/>
-        <w:jc w:val="left"/>
-        <w:rPr>
-          <w:sz w:val="22"/>
-          <w:sz w:val="22"/>
-          <w:szCs w:val="22"/>
-          <w:rFonts w:ascii="Helvetica" w:hAnsi="Helvetica" w:eastAsia="Droid Sans Fallback" w:cs="Helvetica"/>
-          <w:color w:val="00000A"/>
-          <w:lang w:val="en-US" w:eastAsia="zh-CN" w:bidi="ar-SA"/>
-        </w:rPr>
-      </w:pPr>
-      <w:r>
-        <w:rPr>
-          <w:rFonts w:eastAsia="Droid Sans Fallback" w:cs="Helvetica" w:ascii="Helvetica" w:hAnsi="Helvetica"/>
-          <w:color w:val="00000A"/>
-          <w:sz w:val="22"/>
-          <w:szCs w:val="22"/>
-          <w:lang w:val="en-US" w:eastAsia="zh-CN" w:bidi="ar-SA"/>
-        </w:rPr>
-      </w:r>
-      <w:r/>
-    </w:p>
-    <w:p>
-      <w:pPr>
-        <w:pStyle w:val="Normal"/>
-        <w:widowControl/>
-        <w:tabs>
-          <w:tab w:val="left" w:pos="560" w:leader="none"/>
-          <w:tab w:val="left" w:pos="1120" w:leader="none"/>
-          <w:tab w:val="left" w:pos="1680" w:leader="none"/>
-          <w:tab w:val="left" w:pos="2240" w:leader="none"/>
-          <w:tab w:val="left" w:pos="2800" w:leader="none"/>
-          <w:tab w:val="left" w:pos="3360" w:leader="none"/>
-          <w:tab w:val="left" w:pos="3920" w:leader="none"/>
-          <w:tab w:val="left" w:pos="4480" w:leader="none"/>
-          <w:tab w:val="left" w:pos="5040" w:leader="none"/>
-          <w:tab w:val="left" w:pos="5600" w:leader="none"/>
-          <w:tab w:val="left" w:pos="6160" w:leader="none"/>
-          <w:tab w:val="left" w:pos="6720" w:leader="none"/>
-        </w:tabs>
-        <w:spacing w:lineRule="auto" w:line="360"/>
-        <w:jc w:val="left"/>
-      </w:pPr>
-      <w:r>
-        <w:rPr>
-          <w:rFonts w:cs="Helvetica" w:ascii="Helvetica" w:hAnsi="Helvetica"/>
-          <w:sz w:val="28"/>
-          <w:szCs w:val="28"/>
-        </w:rPr>
-        <w:t>Contact</w:t>
-      </w:r>
-      <w:r/>
-    </w:p>
-    <w:p>
-      <w:pPr>
-        <w:pStyle w:val="Normal"/>
-        <w:widowControl/>
-        <w:numPr>
-          <w:ilvl w:val="0"/>
-          <w:numId w:val="3"/>
         </w:numPr>
         <w:tabs>
           <w:tab w:val="left" w:pos="560" w:leader="none"/>
@@ -725,7 +1128,7 @@
         <w:widowControl/>
         <w:numPr>
           <w:ilvl w:val="0"/>
-          <w:numId w:val="3"/>
+          <w:numId w:val="2"/>
         </w:numPr>
         <w:tabs>
           <w:tab w:val="left" w:pos="560" w:leader="none"/>
@@ -1065,143 +1468,6 @@
   <w:abstractNum w:abstractNumId="3">
     <w:lvl w:ilvl="0">
       <w:start w:val="1"/>
-      <w:numFmt w:val="bullet"/>
-      <w:lvlText w:val=""/>
-      <w:lvlJc w:val="left"/>
-      <w:pPr>
-        <w:tabs>
-          <w:tab w:val="num" w:pos="720"/>
-        </w:tabs>
-        <w:ind w:left="720" w:hanging="360"/>
-      </w:pPr>
-      <w:rPr>
-        <w:rFonts w:ascii="Symbol" w:hAnsi="Symbol" w:cs="Symbol" w:hint="default"/>
-      </w:rPr>
-    </w:lvl>
-    <w:lvl w:ilvl="1">
-      <w:start w:val="1"/>
-      <w:numFmt w:val="bullet"/>
-      <w:lvlText w:val=""/>
-      <w:lvlJc w:val="left"/>
-      <w:pPr>
-        <w:tabs>
-          <w:tab w:val="num" w:pos="1080"/>
-        </w:tabs>
-        <w:ind w:left="1080" w:hanging="360"/>
-      </w:pPr>
-      <w:rPr>
-        <w:rFonts w:ascii="Symbol" w:hAnsi="Symbol" w:cs="Symbol" w:hint="default"/>
-      </w:rPr>
-    </w:lvl>
-    <w:lvl w:ilvl="2">
-      <w:start w:val="1"/>
-      <w:numFmt w:val="bullet"/>
-      <w:lvlText w:val=""/>
-      <w:lvlJc w:val="left"/>
-      <w:pPr>
-        <w:tabs>
-          <w:tab w:val="num" w:pos="1440"/>
-        </w:tabs>
-        <w:ind w:left="1440" w:hanging="360"/>
-      </w:pPr>
-      <w:rPr>
-        <w:rFonts w:ascii="Symbol" w:hAnsi="Symbol" w:cs="Symbol" w:hint="default"/>
-      </w:rPr>
-    </w:lvl>
-    <w:lvl w:ilvl="3">
-      <w:start w:val="1"/>
-      <w:numFmt w:val="bullet"/>
-      <w:lvlText w:val=""/>
-      <w:lvlJc w:val="left"/>
-      <w:pPr>
-        <w:tabs>
-          <w:tab w:val="num" w:pos="1800"/>
-        </w:tabs>
-        <w:ind w:left="1800" w:hanging="360"/>
-      </w:pPr>
-      <w:rPr>
-        <w:rFonts w:ascii="Symbol" w:hAnsi="Symbol" w:cs="Symbol" w:hint="default"/>
-      </w:rPr>
-    </w:lvl>
-    <w:lvl w:ilvl="4">
-      <w:start w:val="1"/>
-      <w:numFmt w:val="bullet"/>
-      <w:lvlText w:val=""/>
-      <w:lvlJc w:val="left"/>
-      <w:pPr>
-        <w:tabs>
-          <w:tab w:val="num" w:pos="2160"/>
-        </w:tabs>
-        <w:ind w:left="2160" w:hanging="360"/>
-      </w:pPr>
-      <w:rPr>
-        <w:rFonts w:ascii="Symbol" w:hAnsi="Symbol" w:cs="Symbol" w:hint="default"/>
-      </w:rPr>
-    </w:lvl>
-    <w:lvl w:ilvl="5">
-      <w:start w:val="1"/>
-      <w:numFmt w:val="bullet"/>
-      <w:lvlText w:val=""/>
-      <w:lvlJc w:val="left"/>
-      <w:pPr>
-        <w:tabs>
-          <w:tab w:val="num" w:pos="2520"/>
-        </w:tabs>
-        <w:ind w:left="2520" w:hanging="360"/>
-      </w:pPr>
-      <w:rPr>
-        <w:rFonts w:ascii="Symbol" w:hAnsi="Symbol" w:cs="Symbol" w:hint="default"/>
-      </w:rPr>
-    </w:lvl>
-    <w:lvl w:ilvl="6">
-      <w:start w:val="1"/>
-      <w:numFmt w:val="bullet"/>
-      <w:lvlText w:val=""/>
-      <w:lvlJc w:val="left"/>
-      <w:pPr>
-        <w:tabs>
-          <w:tab w:val="num" w:pos="2880"/>
-        </w:tabs>
-        <w:ind w:left="2880" w:hanging="360"/>
-      </w:pPr>
-      <w:rPr>
-        <w:rFonts w:ascii="Symbol" w:hAnsi="Symbol" w:cs="Symbol" w:hint="default"/>
-      </w:rPr>
-    </w:lvl>
-    <w:lvl w:ilvl="7">
-      <w:start w:val="1"/>
-      <w:numFmt w:val="bullet"/>
-      <w:lvlText w:val=""/>
-      <w:lvlJc w:val="left"/>
-      <w:pPr>
-        <w:tabs>
-          <w:tab w:val="num" w:pos="3240"/>
-        </w:tabs>
-        <w:ind w:left="3240" w:hanging="360"/>
-      </w:pPr>
-      <w:rPr>
-        <w:rFonts w:ascii="Symbol" w:hAnsi="Symbol" w:cs="Symbol" w:hint="default"/>
-      </w:rPr>
-    </w:lvl>
-    <w:lvl w:ilvl="8">
-      <w:start w:val="1"/>
-      <w:numFmt w:val="bullet"/>
-      <w:lvlText w:val=""/>
-      <w:lvlJc w:val="left"/>
-      <w:pPr>
-        <w:tabs>
-          <w:tab w:val="num" w:pos="3600"/>
-        </w:tabs>
-        <w:ind w:left="3600" w:hanging="360"/>
-      </w:pPr>
-      <w:rPr>
-        <w:rFonts w:ascii="Symbol" w:hAnsi="Symbol" w:cs="Symbol" w:hint="default"/>
-      </w:rPr>
-    </w:lvl>
-  </w:abstractNum>
-  <w:abstractNum w:abstractNumId="4">
-    <w:lvl w:ilvl="0">
-      <w:start w:val="1"/>
       <w:numFmt w:val="none"/>
       <w:suff w:val="nothing"/>
       <w:lvlText w:val=""/>
@@ -1326,9 +1592,6 @@
   </w:num>
   <w:num w:numId="3">
     <w:abstractNumId w:val="3"/>
-  </w:num>
-  <w:num w:numId="4">
-    <w:abstractNumId w:val="4"/>
   </w:num>
 </w:numbering>
 </file>
@@ -1527,6 +1790,12 @@
   </w:style>
   <w:style w:type="character" w:styleId="ListLabel1">
     <w:name w:val="ListLabel 1"/>
+    <w:rPr>
+      <w:rFonts w:cs="Symbol"/>
+    </w:rPr>
+  </w:style>
+  <w:style w:type="character" w:styleId="ListLabel2">
+    <w:name w:val="ListLabel 2"/>
     <w:rPr>
       <w:rFonts w:cs="Symbol"/>
     </w:rPr>

</xml_diff>